<commit_message>
elevate figs3 to fig6
</commit_message>
<xml_diff>
--- a/adaptive-evolution-analysis/manuscript_figures/AtlasResubmissionText.docx
+++ b/adaptive-evolution-analysis/manuscript_figures/AtlasResubmissionText.docx
@@ -1085,10 +1085,7 @@
         <w:t>, coronavirus 229E, influenza B/</w:t>
       </w:r>
       <w:r>
-        <w:t xml:space="preserve">Yam, and </w:t>
-      </w:r>
-      <w:r>
-        <w:t>enterovirus D-68</w:t>
+        <w:t>Yam, and enterovirus D-68</w:t>
       </w:r>
       <w:r>
         <w:t>.</w:t>
@@ -1217,7 +1214,13 @@
       </w:r>
       <w:proofErr w:type="gramEnd"/>
       <w:r>
-        <w:t xml:space="preserve">, nor does it make any attempt to account for substitutions under selection versus those that are present due to chance or hitch-hiking. However, we find that this analysis reflects the general relationships between rates of antigenic evolution of different viruses that we present in Figure 4. Figure S3 lists the rate of amino acid substitution and the rate of adaptation in the receptor-binding protein of each virus. A ratio of the rates in Figure 4 and Figure 5 indicates that, in most </w:t>
+        <w:t xml:space="preserve">, nor does it make any attempt to account for substitutions under selection versus those that are present due to chance or hitch-hiking. However, we find that this analysis reflects the general relationships between rates of antigenic evolution of different viruses that we present in Figure 4. Figure </w:t>
+      </w:r>
+      <w:r>
+        <w:t>6</w:t>
+      </w:r>
+      <w:r>
+        <w:t xml:space="preserve"> lists the rate of amino acid substitution and the rate of adaptation in the receptor-binding protein of each virus. A ratio of the rates in Figure 4 and Figure 5 indicates that, in most </w:t>
       </w:r>
       <w:proofErr w:type="gramStart"/>
       <w:r>
@@ -2054,12 +2057,99 @@
     </w:p>
     <w:p>
       <w:pPr>
+        <w:ind w:left="-5" w:right="99"/>
+      </w:pPr>
+      <w:r>
+        <w:rPr>
+          <w:b/>
+        </w:rPr>
+        <w:lastRenderedPageBreak/>
+        <w:t xml:space="preserve">Figure </w:t>
+      </w:r>
+      <w:r>
+        <w:rPr>
+          <w:b/>
+        </w:rPr>
+        <w:t>6</w:t>
+      </w:r>
+      <w:r>
+        <w:rPr>
+          <w:b/>
+        </w:rPr>
+        <w:t xml:space="preserve">: </w:t>
+      </w:r>
+      <w:r>
+        <w:rPr>
+          <w:b/>
+        </w:rPr>
+        <w:t>Comparison of rates of amino acid substitution to rates of adaptation</w:t>
+      </w:r>
+      <w:r>
+        <w:rPr>
+          <w:b/>
+        </w:rPr>
+        <w:t xml:space="preserve">. A) </w:t>
+      </w:r>
+      <w:r>
+        <w:t>Rate of amino acid substitution (</w:t>
+      </w:r>
+      <w:r>
+        <w:t>× 10</w:t>
+      </w:r>
+      <w:r>
+        <w:rPr>
+          <w:vertAlign w:val="superscript"/>
+        </w:rPr>
+        <w:t>−3</w:t>
+      </w:r>
+      <w:r>
+        <w:t>) and rate of adaptive evolution (</w:t>
+      </w:r>
+      <w:r>
+        <w:t>× 10</w:t>
+      </w:r>
+      <w:r>
+        <w:rPr>
+          <w:vertAlign w:val="superscript"/>
+        </w:rPr>
+        <w:t>−3</w:t>
+      </w:r>
+      <w:r>
+        <w:t xml:space="preserve">) is listed for each of the 28 viruses in the panel. </w:t>
+      </w:r>
+      <w:r>
+        <w:rPr>
+          <w:b/>
+        </w:rPr>
+        <w:t>B</w:t>
+      </w:r>
+      <w:r>
+        <w:rPr>
+          <w:b/>
+        </w:rPr>
+        <w:t xml:space="preserve">) </w:t>
+      </w:r>
+      <w:r>
+        <w:t xml:space="preserve">Rate of amino acid substitution is plotted against rate of adaptive evolution for each virus, with color corresponding to panel A of this figure. The dashed gray line is drawn at </w:t>
+      </w:r>
+      <w:r>
+        <w:rPr>
+          <w:i/>
+          <w:iCs/>
+        </w:rPr>
+        <w:t>X = Y</w:t>
+      </w:r>
+      <w:r>
+        <w:t xml:space="preserve"> to indicate the point where all amino acid substitutions are adaptive. </w:t>
+      </w:r>
+    </w:p>
+    <w:p>
+      <w:pPr>
         <w:pStyle w:val="Heading1"/>
         <w:spacing w:after="170"/>
         <w:ind w:left="-5"/>
       </w:pPr>
       <w:r>
-        <w:lastRenderedPageBreak/>
         <w:t>STAR Methods</w:t>
       </w:r>
     </w:p>
@@ -2438,7 +2528,11 @@
         </w:r>
       </w:hyperlink>
       <w:r>
-        <w:t>created as part of</w:t>
+        <w:t xml:space="preserve">created as </w:t>
+      </w:r>
+      <w:r>
+        <w:lastRenderedPageBreak/>
+        <w:t>part of</w:t>
       </w:r>
       <w:r>
         <w:rPr>
@@ -2516,7 +2610,6 @@
         <w:ind w:left="-5"/>
       </w:pPr>
       <w:r>
-        <w:lastRenderedPageBreak/>
         <w:t>Sequence data</w:t>
       </w:r>
     </w:p>
@@ -2839,7 +2932,11 @@
         <w:t>30</w:t>
       </w:r>
       <w:r>
-        <w:t xml:space="preserve">. To do this, the sequence alignment is broken up into constituent genes or subunits. Then, the gene-specific alignment is partitioned into 5-year windows tiling the entire span of time over which data is available. Windows are offset by 1 year so, for example, an alignment containing sequences from 1990-2022 would be partitioned into windows of [1990-1995, 1991-1996, ..., 2016-2021, 2017-2022]. The exceptions are H1N1pdm and mumps where we use 3-year windows rather than 5-year, because there are only 12 and 17 years of data, respectively. The window size is a trade-off between picking up more signal (shorter windows), and reducing noise (longer windows) that can be due single sequences having </w:t>
+        <w:t>. To do this, the sequence alignment is broken up into constituent genes or subunits. Then, the gene-specific alignment is partitioned into 5-year windows tiling the entire span of time over which data is available. Windows are offset by 1 year so, for example, an alignment containing sequences from 1990-</w:t>
+      </w:r>
+      <w:r>
+        <w:lastRenderedPageBreak/>
+        <w:t xml:space="preserve">2022 would be partitioned into windows of [1990-1995, 1991-1996, ..., 2016-2021, 2017-2022]. The exceptions are H1N1pdm and mumps where we use 3-year windows rather than 5-year, because there are only 12 and 17 years of data, respectively. The window size is a trade-off between picking up more signal (shorter windows), and reducing noise (longer windows) that can be due single sequences having </w:t>
       </w:r>
       <w:proofErr w:type="spellStart"/>
       <w:proofErr w:type="gramStart"/>
@@ -2866,7 +2963,6 @@
         <w:ind w:left="-5" w:right="99"/>
       </w:pPr>
       <w:r>
-        <w:lastRenderedPageBreak/>
         <w:t>The outgroup sequence is found by taking a consensus of the sequences present in the first window. The choice to use a consensus sequence, rather than Most Recent Common Ancestor (MRCA), as the outgroup was based on previous implementations of this method</w:t>
       </w:r>
       <w:r>
@@ -3008,7 +3104,11 @@
       </w:r>
       <w:proofErr w:type="gramEnd"/>
       <w:r>
-        <w:t xml:space="preserve"> window. Then, the outgroup sequence is updated each time a fixation (synonymous or nonsynonymous) occurs. Thus, future time windows are compared to an outgroup sequence that contains information about fixations that occurred in prior time windows. Simply overwriting the outgroup sequence at each fixation event allows more accurate determination of whether future mutations to the same nucleotide site or codon are synonymous or nonsynonymous. However, because this site-counting McDonald-</w:t>
+        <w:t xml:space="preserve"> window. Then, the outgroup sequence is updated each time a fixation (synonymous or nonsynonymous) occurs. Thus, future time windows are compared to an outgroup sequence that contains information </w:t>
+      </w:r>
+      <w:r>
+        <w:lastRenderedPageBreak/>
+        <w:t>about fixations that occurred in prior time windows. Simply overwriting the outgroup sequence at each fixation event allows more accurate determination of whether future mutations to the same nucleotide site or codon are synonymous or nonsynonymous. However, because this site-counting McDonald-</w:t>
       </w:r>
       <w:proofErr w:type="spellStart"/>
       <w:r>
@@ -3024,11 +3124,7 @@
       </w:r>
       <w:proofErr w:type="gramEnd"/>
       <w:r>
-        <w:t xml:space="preserve"> another mutation has previously occurred at any position. This means the method will only ever count a maximum of 1 fixation per </w:t>
-      </w:r>
-      <w:r>
-        <w:lastRenderedPageBreak/>
-        <w:t xml:space="preserve">nucleotide site. To make the counting method ‘aware’ of fixations that have occurred during previous time windows, the outgroup sequence is stored as a list, with the original outgroup sequence being the first element of the list and fixations getting added as subsequent list elements. At future timepoints, the method is thus ‘aware’ that a fixation has already occurred at any position where the outgroup sequence list has more than one element. The code to implement this method is in the notebook </w:t>
+        <w:t xml:space="preserve"> another mutation has previously occurred at any position. This means the method will only ever count a maximum of 1 fixation per nucleotide site. To make the counting method ‘aware’ of fixations that have occurred during previous time windows, the outgroup sequence is stored as a list, with the original outgroup sequence being the first element of the list and fixations getting added as subsequent list elements. At future timepoints, the method is thus ‘aware’ that a fixation has already occurred at any position where the outgroup sequence list has more than one element. The code to implement this method is in the notebook </w:t>
       </w:r>
       <w:r>
         <w:rPr>
@@ -3079,15 +3175,7 @@
         <w:t>-</w:t>
       </w:r>
       <w:r>
-        <w:t xml:space="preserve">binding proteins of three viruses that are known to evolve antigenically (influenza A/H3N2 HA1, influenza B/Vic HA1, and coronavirus 229E S1) and three that are known not to evolve antigenically (measles H, hepatitis A-IA VP1, and influenza C/Yamagata HEF1) </w:t>
-      </w:r>
-      <w:proofErr w:type="gramStart"/>
-      <w:r>
-        <w:t>in order to</w:t>
-      </w:r>
-      <w:proofErr w:type="gramEnd"/>
-      <w:r>
-        <w:t xml:space="preserve"> have an equal number of viral proteins in both categories for the logistic regression estimation. The threshold rate of antigenic evolution was then obtained as the rate at which the model assigns a greater than 50% probability of antigenic evolution (50% threshold for logistic regression analysis).</w:t>
+        <w:t>binding proteins of three viruses that are known to evolve antigenically (influenza A/H3N2 HA1, influenza B/Vic HA1, and coronavirus 229E S1) and three that are known not to evolve antigenically (measles H, hepatitis A-IA VP1, and influenza C/Yamagata HEF1) in order to have an equal number of viral proteins in both categories for the logistic regression estimation. The threshold rate of antigenic evolution was then obtained as the rate at which the model assigns a greater than 50% probability of antigenic evolution (50% threshold for logistic regression analysis).</w:t>
       </w:r>
     </w:p>
     <w:p>
@@ -3167,7 +3255,11 @@
         <w:t xml:space="preserve">57 </w:t>
       </w:r>
       <w:r>
-        <w:t xml:space="preserve">proteins have been shown to bind receptors in some contexts. In these cases, we analyzed the canonical or primary </w:t>
+        <w:t xml:space="preserve">proteins have been shown to bind </w:t>
+      </w:r>
+      <w:r>
+        <w:lastRenderedPageBreak/>
+        <w:t xml:space="preserve">receptors in some contexts. In these cases, we analyzed the canonical or primary </w:t>
       </w:r>
       <w:r>
         <w:rPr>
@@ -3267,7 +3359,6 @@
         <w:rPr>
           <w:sz w:val="22"/>
         </w:rPr>
-        <w:lastRenderedPageBreak/>
         <w:t xml:space="preserve">Yvonne C F </w:t>
       </w:r>
       <w:proofErr w:type="spellStart"/>
@@ -4293,7 +4384,14 @@
         <w:rPr>
           <w:sz w:val="22"/>
         </w:rPr>
-        <w:t xml:space="preserve">, Anne Kelso, John McCauley, Dayan Wang, </w:t>
+        <w:t xml:space="preserve">, Anne Kelso, John </w:t>
+      </w:r>
+      <w:r>
+        <w:rPr>
+          <w:sz w:val="22"/>
+        </w:rPr>
+        <w:lastRenderedPageBreak/>
+        <w:t xml:space="preserve">McCauley, Dayan Wang, </w:t>
       </w:r>
       <w:proofErr w:type="spellStart"/>
       <w:r>
@@ -4494,7 +4592,6 @@
         <w:rPr>
           <w:sz w:val="22"/>
         </w:rPr>
-        <w:lastRenderedPageBreak/>
         <w:t xml:space="preserve">William T Harvey, Donald J Benton, Victoria Gregory, James P J Hall, Rodney S Daniels, Trevor Bedford, Daniel T Haydon, Alan J Hay, John W McCauley, and Richard Reeve. Identification of low- and high-impact hemagglutinin amino acid substitutions that drive antigenic drift of influenza A(H1N1) viruses. </w:t>
       </w:r>
       <w:proofErr w:type="spellStart"/>
@@ -5717,6 +5814,7 @@
         <w:rPr>
           <w:sz w:val="22"/>
         </w:rPr>
+        <w:lastRenderedPageBreak/>
         <w:t xml:space="preserve">Miguel Angel </w:t>
       </w:r>
       <w:proofErr w:type="spellStart"/>
@@ -6012,7 +6110,6 @@
         <w:rPr>
           <w:sz w:val="22"/>
         </w:rPr>
-        <w:lastRenderedPageBreak/>
         <w:t xml:space="preserve">D C Wiley, I A Wilson, and J </w:t>
       </w:r>
       <w:proofErr w:type="spellStart"/>
@@ -7142,6 +7239,7 @@
         <w:rPr>
           <w:sz w:val="22"/>
         </w:rPr>
+        <w:lastRenderedPageBreak/>
         <w:t xml:space="preserve">J H McDonald and M </w:t>
       </w:r>
       <w:proofErr w:type="spellStart"/>
@@ -7329,7 +7427,6 @@
         <w:rPr>
           <w:sz w:val="22"/>
         </w:rPr>
-        <w:lastRenderedPageBreak/>
         <w:t xml:space="preserve">Samir Bhatt, Aris </w:t>
       </w:r>
       <w:proofErr w:type="spellStart"/>
@@ -8182,6 +8279,7 @@
         <w:rPr>
           <w:sz w:val="22"/>
         </w:rPr>
+        <w:lastRenderedPageBreak/>
         <w:t xml:space="preserve">John Treanor, Jens </w:t>
       </w:r>
       <w:proofErr w:type="spellStart"/>
@@ -8338,7 +8436,6 @@
         <w:rPr>
           <w:sz w:val="22"/>
         </w:rPr>
-        <w:lastRenderedPageBreak/>
         <w:t xml:space="preserve">Daniel Stadlbauer, </w:t>
       </w:r>
       <w:proofErr w:type="spellStart"/>
@@ -9394,7 +9491,14 @@
         <w:rPr>
           <w:sz w:val="22"/>
         </w:rPr>
-        <w:t xml:space="preserve">, and Jan Albert. Evolution, geographic spreading, and demographic distribution of enterovirus D68. </w:t>
+        <w:t xml:space="preserve">, and Jan Albert. Evolution, geographic </w:t>
+      </w:r>
+      <w:r>
+        <w:rPr>
+          <w:sz w:val="22"/>
+        </w:rPr>
+        <w:lastRenderedPageBreak/>
+        <w:t xml:space="preserve">spreading, and demographic distribution of enterovirus D68. </w:t>
       </w:r>
       <w:proofErr w:type="spellStart"/>
       <w:r>
@@ -9587,7 +9691,6 @@
         <w:rPr>
           <w:sz w:val="22"/>
         </w:rPr>
-        <w:lastRenderedPageBreak/>
         <w:t xml:space="preserve">Robert D Olson, Rida Assaf, Thomas </w:t>
       </w:r>
       <w:proofErr w:type="spellStart"/>

</xml_diff>